<commit_message>
started 7th lab task
</commit_message>
<xml_diff>
--- a/5 Лаба/Отчет(вма 5 лаба).docx
+++ b/5 Лаба/Отчет(вма 5 лаба).docx
@@ -185,7 +185,7 @@
           <w:sz w:val="36"/>
           <w:szCs w:val="36"/>
         </w:rPr>
-        <w:t>Лабораторная работа №4</w:t>
+        <w:t>Лабораторная работа №5</w:t>
       </w:r>
     </w:p>
     <w:p>
@@ -211,7 +211,15 @@
           <w:sz w:val="36"/>
           <w:szCs w:val="36"/>
         </w:rPr>
-        <w:t>Итерационные метод Данилевского</w:t>
+        <w:t>М</w:t>
+      </w:r>
+      <w:r>
+        <w:rPr>
+          <w:rFonts w:ascii="Times New Roman" w:hAnsi="Times New Roman" w:cs="Times New Roman"/>
+          <w:sz w:val="36"/>
+          <w:szCs w:val="36"/>
+        </w:rPr>
+        <w:t>етод Данилевского</w:t>
       </w:r>
       <w:r>
         <w:rPr>
@@ -880,10 +888,10 @@
             <v:path o:extrusionok="f" gradientshapeok="t" o:connecttype="rect"/>
             <o:lock v:ext="edit" aspectratio="t"/>
           </v:shapetype>
-          <v:shape id="_x0000_i1025" type="#_x0000_t75" style="width:32.4pt;height:22.8pt" o:ole="">
+          <v:shape id="_x0000_i1025" type="#_x0000_t75" style="width:30pt;height:24pt" o:ole="">
             <v:imagedata r:id="rId5" o:title=""/>
           </v:shape>
-          <o:OLEObject Type="Embed" ProgID="Equation.DSMT4" ShapeID="_x0000_i1025" DrawAspect="Content" ObjectID="_1635618565" r:id="rId6"/>
+          <o:OLEObject Type="Embed" ProgID="Equation.DSMT4" ShapeID="_x0000_i1025" DrawAspect="Content" ObjectID="_1637856125" r:id="rId6"/>
         </w:object>
       </w:r>
       <w:r>
@@ -1005,10 +1013,10 @@
           <w:lang w:val="pt-BR"/>
         </w:rPr>
         <w:object w:dxaOrig="520" w:dyaOrig="400" w14:anchorId="42AFBAC8">
-          <v:shape id="_x0000_i1026" type="#_x0000_t75" style="width:30pt;height:22.8pt" o:ole="">
+          <v:shape id="_x0000_i1026" type="#_x0000_t75" style="width:30pt;height:24pt" o:ole="">
             <v:imagedata r:id="rId7" o:title=""/>
           </v:shape>
-          <o:OLEObject Type="Embed" ProgID="Equation.DSMT4" ShapeID="_x0000_i1026" DrawAspect="Content" ObjectID="_1635618566" r:id="rId8"/>
+          <o:OLEObject Type="Embed" ProgID="Equation.DSMT4" ShapeID="_x0000_i1026" DrawAspect="Content" ObjectID="_1637856126" r:id="rId8"/>
         </w:object>
       </w:r>
       <w:r>
@@ -1029,10 +1037,10 @@
           <w:lang w:val="pt-BR"/>
         </w:rPr>
         <w:object w:dxaOrig="520" w:dyaOrig="380" w14:anchorId="6A9D6026">
-          <v:shape id="_x0000_i1027" type="#_x0000_t75" style="width:30pt;height:21pt" o:ole="">
+          <v:shape id="_x0000_i1027" type="#_x0000_t75" style="width:30pt;height:18pt" o:ole="">
             <v:imagedata r:id="rId9" o:title=""/>
           </v:shape>
-          <o:OLEObject Type="Embed" ProgID="Equation.DSMT4" ShapeID="_x0000_i1027" DrawAspect="Content" ObjectID="_1635618567" r:id="rId10"/>
+          <o:OLEObject Type="Embed" ProgID="Equation.DSMT4" ShapeID="_x0000_i1027" DrawAspect="Content" ObjectID="_1637856127" r:id="rId10"/>
         </w:object>
       </w:r>
       <w:r>
@@ -1085,10 +1093,10 @@
           <w:lang w:val="pt-BR"/>
         </w:rPr>
         <w:object w:dxaOrig="560" w:dyaOrig="400" w14:anchorId="327E7550">
-          <v:shape id="_x0000_i1028" type="#_x0000_t75" style="width:32.4pt;height:22.8pt" o:ole="">
+          <v:shape id="_x0000_i1028" type="#_x0000_t75" style="width:30pt;height:24pt" o:ole="">
             <v:imagedata r:id="rId5" o:title=""/>
           </v:shape>
-          <o:OLEObject Type="Embed" ProgID="Equation.DSMT4" ShapeID="_x0000_i1028" DrawAspect="Content" ObjectID="_1635618568" r:id="rId11"/>
+          <o:OLEObject Type="Embed" ProgID="Equation.DSMT4" ShapeID="_x0000_i1028" DrawAspect="Content" ObjectID="_1637856128" r:id="rId11"/>
         </w:object>
       </w:r>
       <w:r>
@@ -1105,10 +1113,10 @@
           <w:szCs w:val="28"/>
         </w:rPr>
         <w:object w:dxaOrig="1260" w:dyaOrig="440" w14:anchorId="386739EE">
-          <v:shape id="_x0000_i1029" type="#_x0000_t75" style="width:1in;height:25.2pt" o:ole="">
+          <v:shape id="_x0000_i1029" type="#_x0000_t75" style="width:1in;height:24pt" o:ole="">
             <v:imagedata r:id="rId12" o:title=""/>
           </v:shape>
-          <o:OLEObject Type="Embed" ProgID="Equation.DSMT4" ShapeID="_x0000_i1029" DrawAspect="Content" ObjectID="_1635618569" r:id="rId13"/>
+          <o:OLEObject Type="Embed" ProgID="Equation.DSMT4" ShapeID="_x0000_i1029" DrawAspect="Content" ObjectID="_1637856129" r:id="rId13"/>
         </w:object>
       </w:r>
       <w:r>
@@ -1149,10 +1157,10 @@
           <w:szCs w:val="28"/>
         </w:rPr>
         <w:object w:dxaOrig="1260" w:dyaOrig="440" w14:anchorId="6B263E51">
-          <v:shape id="_x0000_i1030" type="#_x0000_t75" style="width:1in;height:25.2pt" o:ole="">
+          <v:shape id="_x0000_i1030" type="#_x0000_t75" style="width:1in;height:24pt" o:ole="">
             <v:imagedata r:id="rId12" o:title=""/>
           </v:shape>
-          <o:OLEObject Type="Embed" ProgID="Equation.DSMT4" ShapeID="_x0000_i1030" DrawAspect="Content" ObjectID="_1635618570" r:id="rId14"/>
+          <o:OLEObject Type="Embed" ProgID="Equation.DSMT4" ShapeID="_x0000_i1030" DrawAspect="Content" ObjectID="_1637856130" r:id="rId14"/>
         </w:object>
       </w:r>
       <w:r>
@@ -2484,6 +2492,8 @@
         </w:rPr>
         <w:t xml:space="preserve"> k = 1000;</w:t>
       </w:r>
+      <w:bookmarkStart w:id="0" w:name="_GoBack"/>
+      <w:bookmarkEnd w:id="0"/>
     </w:p>
     <w:p>
       <w:pPr>
@@ -15117,17 +15127,7 @@
           <w:sz w:val="28"/>
           <w:szCs w:val="28"/>
         </w:rPr>
-        <w:t>2</w:t>
-      </w:r>
-      <w:bookmarkStart w:id="0" w:name="_GoBack"/>
-      <w:bookmarkEnd w:id="0"/>
-      <w:r>
-        <w:rPr>
-          <w:rFonts w:ascii="Times New Roman" w:hAnsi="Times New Roman" w:cs="Times New Roman"/>
-          <w:sz w:val="28"/>
-          <w:szCs w:val="28"/>
-        </w:rPr>
-        <w:t xml:space="preserve"> </w:t>
+        <w:t xml:space="preserve">2 </w:t>
       </w:r>
       <w:r>
         <w:rPr>

</xml_diff>